<commit_message>
repo change - test
</commit_message>
<xml_diff>
--- a/GIT/GitNotes.docx
+++ b/GIT/GitNotes.docx
@@ -17,6 +17,24 @@
           <w:lang w:val="en-US"/>
         </w:rPr>
         <w:t>GIT</w:t>
+      </w:r>
+      <w:r>
+        <w:rPr>
+          <w:b/>
+          <w:sz w:val="40"/>
+          <w:lang w:val="en-US"/>
+        </w:rPr>
+        <w:t xml:space="preserve"> - </w:t>
+      </w:r>
+      <w:bookmarkStart w:id="0" w:name="_GoBack"/>
+      <w:bookmarkEnd w:id="0"/>
+      <w:r>
+        <w:rPr>
+          <w:b/>
+          <w:sz w:val="40"/>
+          <w:lang w:val="en-US"/>
+        </w:rPr>
+        <w:t>Remote version</w:t>
       </w:r>
     </w:p>
     <w:p>
@@ -18412,17 +18430,7 @@
           <w:color w:val="222222"/>
           <w:shd w:val="clear" w:color="auto" w:fill="FFFFFF"/>
         </w:rPr>
-        <w:t>t</w:t>
-      </w:r>
-      <w:bookmarkStart w:id="0" w:name="_GoBack"/>
-      <w:bookmarkEnd w:id="0"/>
-      <w:r>
-        <w:rPr>
-          <w:rFonts w:ascii="Arial" w:hAnsi="Arial" w:cs="Arial"/>
-          <w:color w:val="222222"/>
-          <w:shd w:val="clear" w:color="auto" w:fill="FFFFFF"/>
-        </w:rPr>
-        <w:t>hem</w:t>
+        <w:t>them</w:t>
       </w:r>
     </w:p>
     <w:p>
@@ -23333,7 +23341,7 @@
         <v:path o:extrusionok="f" gradientshapeok="t" o:connecttype="rect"/>
         <o:lock v:ext="edit" aspectratio="t"/>
       </v:shapetype>
-      <v:shape id="_x0000_i1027" type="#_x0000_t75" style="width:11.1pt;height:11.1pt" o:bullet="t">
+      <v:shape id="_x0000_i1028" type="#_x0000_t75" style="width:11.1pt;height:11.1pt" o:bullet="t">
         <v:imagedata r:id="rId1" o:title="msoEF3D"/>
       </v:shape>
     </w:pict>
@@ -26406,7 +26414,7 @@
 </file>
 
 <file path=customXml/itemProps1.xml><?xml version="1.0" encoding="utf-8"?>
-<ds:datastoreItem xmlns:ds="http://schemas.openxmlformats.org/officeDocument/2006/customXml" ds:itemID="{9D3CE92E-634A-44EC-8128-16870D323016}">
+<ds:datastoreItem xmlns:ds="http://schemas.openxmlformats.org/officeDocument/2006/customXml" ds:itemID="{7C79A0A1-C18A-4FB0-9A63-A6B81502A95C}">
   <ds:schemaRefs>
     <ds:schemaRef ds:uri="http://schemas.openxmlformats.org/officeDocument/2006/bibliography"/>
   </ds:schemaRefs>

</xml_diff>

<commit_message>
local commit change - test
</commit_message>
<xml_diff>
--- a/GIT/GitNotes.docx
+++ b/GIT/GitNotes.docx
@@ -24,7 +24,41 @@
           <w:sz w:val="40"/>
           <w:lang w:val="en-US"/>
         </w:rPr>
-        <w:t xml:space="preserve"> - </w:t>
+        <w:t xml:space="preserve"> </w:t>
+      </w:r>
+      <w:r>
+        <w:rPr>
+          <w:b/>
+          <w:sz w:val="40"/>
+          <w:lang w:val="en-US"/>
+        </w:rPr>
+        <w:t>–</w:t>
+      </w:r>
+      <w:r>
+        <w:rPr>
+          <w:b/>
+          <w:sz w:val="40"/>
+          <w:lang w:val="en-US"/>
+        </w:rPr>
+        <w:t xml:space="preserve"> </w:t>
+      </w:r>
+      <w:proofErr w:type="spellStart"/>
+      <w:r>
+        <w:rPr>
+          <w:b/>
+          <w:sz w:val="40"/>
+          <w:lang w:val="en-US"/>
+        </w:rPr>
+        <w:t>Commited</w:t>
+      </w:r>
+      <w:proofErr w:type="spellEnd"/>
+      <w:r>
+        <w:rPr>
+          <w:b/>
+          <w:sz w:val="40"/>
+          <w:lang w:val="en-US"/>
+        </w:rPr>
+        <w:t xml:space="preserve"> local</w:t>
       </w:r>
       <w:bookmarkStart w:id="0" w:name="_GoBack"/>
       <w:bookmarkEnd w:id="0"/>
@@ -34,7 +68,7 @@
           <w:sz w:val="40"/>
           <w:lang w:val="en-US"/>
         </w:rPr>
-        <w:t>Remote version</w:t>
+        <w:t xml:space="preserve"> version</w:t>
       </w:r>
     </w:p>
     <w:p>
@@ -23341,7 +23375,7 @@
         <v:path o:extrusionok="f" gradientshapeok="t" o:connecttype="rect"/>
         <o:lock v:ext="edit" aspectratio="t"/>
       </v:shapetype>
-      <v:shape id="_x0000_i1028" type="#_x0000_t75" style="width:11.1pt;height:11.1pt" o:bullet="t">
+      <v:shape id="_x0000_i1031" type="#_x0000_t75" style="width:11.1pt;height:11.1pt" o:bullet="t">
         <v:imagedata r:id="rId1" o:title="msoEF3D"/>
       </v:shape>
     </w:pict>
@@ -26414,7 +26448,7 @@
 </file>
 
 <file path=customXml/itemProps1.xml><?xml version="1.0" encoding="utf-8"?>
-<ds:datastoreItem xmlns:ds="http://schemas.openxmlformats.org/officeDocument/2006/customXml" ds:itemID="{7C79A0A1-C18A-4FB0-9A63-A6B81502A95C}">
+<ds:datastoreItem xmlns:ds="http://schemas.openxmlformats.org/officeDocument/2006/customXml" ds:itemID="{0CFACD1A-B7D5-466A-A0CE-DB15CB3A7052}">
   <ds:schemaRefs>
     <ds:schemaRef ds:uri="http://schemas.openxmlformats.org/officeDocument/2006/bibliography"/>
   </ds:schemaRefs>

</xml_diff>